<commit_message>
updated graduation for dec 202
</commit_message>
<xml_diff>
--- a/resume/cv/Joseph_Martinez_CV.docx
+++ b/resume/cv/Joseph_Martinez_CV.docx
@@ -1285,7 +1285,7 @@
               <w:t>GPA: 3.</w:t>
             </w:r>
             <w:r>
-              <w:t>6</w:t>
+              <w:t>7</w:t>
             </w:r>
           </w:p>
         </w:tc>
@@ -1305,7 +1305,7 @@
               <w:t xml:space="preserve">Aug 2022 – </w:t>
             </w:r>
             <w:r>
-              <w:t>Aug</w:t>
+              <w:t>Dec</w:t>
             </w:r>
             <w:r>
               <w:t xml:space="preserve"> 2024 (expected)</w:t>

</xml_diff>